<commit_message>
push to clean out changes
</commit_message>
<xml_diff>
--- a/lesson_12/cozumel_scoots/images/site_setup/siteplan.docx
+++ b/lesson_12/cozumel_scoots/images/site_setup/siteplan.docx
@@ -16,7 +16,15 @@
           <w:sz w:val="24"/>
           <w:szCs w:val="24"/>
         </w:rPr>
-        <w:t>Site name – Cozumel Scoots</w:t>
+        <w:t xml:space="preserve">Site name – </w:t>
+      </w:r>
+      <w:r>
+        <w:rPr>
+          <w:rFonts w:ascii="Times New Roman" w:hAnsi="Times New Roman" w:cs="Times New Roman"/>
+          <w:sz w:val="24"/>
+          <w:szCs w:val="24"/>
+        </w:rPr>
+        <w:t>~scoots</w:t>
       </w:r>
     </w:p>
     <w:p>
@@ -1045,25 +1053,7 @@
           <w:sz w:val="24"/>
           <w:szCs w:val="24"/>
         </w:rPr>
-        <w:t xml:space="preserve">&lt;link href="https://fonts.googleapis.com/css2?family=Source+Sans+Pro&amp;display=swap" </w:t>
-      </w:r>
-      <w:proofErr w:type="spellStart"/>
-      <w:r>
-        <w:rPr>
-          <w:rFonts w:ascii="Times New Roman" w:hAnsi="Times New Roman" w:cs="Times New Roman"/>
-          <w:sz w:val="24"/>
-          <w:szCs w:val="24"/>
-        </w:rPr>
-        <w:t>rel</w:t>
-      </w:r>
-      <w:proofErr w:type="spellEnd"/>
-      <w:r>
-        <w:rPr>
-          <w:rFonts w:ascii="Times New Roman" w:hAnsi="Times New Roman" w:cs="Times New Roman"/>
-          <w:sz w:val="24"/>
-          <w:szCs w:val="24"/>
-        </w:rPr>
-        <w:t>="stylesheet"&gt;</w:t>
+        <w:t>&lt;link href="https://fonts.googleapis.com/css2?family=Source+Sans+Pro&amp;display=swap" rel="stylesheet"&gt;</w:t>
       </w:r>
       <w:r>
         <w:rPr>
@@ -1121,25 +1111,7 @@
           <w:sz w:val="24"/>
           <w:szCs w:val="24"/>
         </w:rPr>
-        <w:t xml:space="preserve">&lt;link href="https://fonts.googleapis.com/css2?family=Merriweather:wght@700&amp;display=swap" </w:t>
-      </w:r>
-      <w:proofErr w:type="spellStart"/>
-      <w:r>
-        <w:rPr>
-          <w:rFonts w:ascii="Times New Roman" w:hAnsi="Times New Roman" w:cs="Times New Roman"/>
-          <w:sz w:val="24"/>
-          <w:szCs w:val="24"/>
-        </w:rPr>
-        <w:t>rel</w:t>
-      </w:r>
-      <w:proofErr w:type="spellEnd"/>
-      <w:r>
-        <w:rPr>
-          <w:rFonts w:ascii="Times New Roman" w:hAnsi="Times New Roman" w:cs="Times New Roman"/>
-          <w:sz w:val="24"/>
-          <w:szCs w:val="24"/>
-        </w:rPr>
-        <w:t>="stylesheet"&gt;</w:t>
+        <w:t>&lt;link href="https://fonts.googleapis.com/css2?family=Merriweather:wght@700&amp;display=swap" rel="stylesheet"&gt;</w:t>
       </w:r>
       <w:r>
         <w:rPr>
@@ -1418,97 +1390,7 @@
           <w:sz w:val="24"/>
           <w:szCs w:val="24"/>
         </w:rPr>
-        <w:t xml:space="preserve">Icons made by &lt;a </w:t>
-      </w:r>
-      <w:proofErr w:type="spellStart"/>
-      <w:r>
-        <w:rPr>
-          <w:rFonts w:ascii="Times New Roman" w:hAnsi="Times New Roman" w:cs="Times New Roman"/>
-          <w:sz w:val="24"/>
-          <w:szCs w:val="24"/>
-        </w:rPr>
-        <w:t>href</w:t>
-      </w:r>
-      <w:proofErr w:type="spellEnd"/>
-      <w:r>
-        <w:rPr>
-          <w:rFonts w:ascii="Times New Roman" w:hAnsi="Times New Roman" w:cs="Times New Roman"/>
-          <w:sz w:val="24"/>
-          <w:szCs w:val="24"/>
-        </w:rPr>
-        <w:t>="https://www.flaticon.com/authors/freepik" title="</w:t>
-      </w:r>
-      <w:proofErr w:type="spellStart"/>
-      <w:r>
-        <w:rPr>
-          <w:rFonts w:ascii="Times New Roman" w:hAnsi="Times New Roman" w:cs="Times New Roman"/>
-          <w:sz w:val="24"/>
-          <w:szCs w:val="24"/>
-        </w:rPr>
-        <w:t>Freepik</w:t>
-      </w:r>
-      <w:proofErr w:type="spellEnd"/>
-      <w:r>
-        <w:rPr>
-          <w:rFonts w:ascii="Times New Roman" w:hAnsi="Times New Roman" w:cs="Times New Roman"/>
-          <w:sz w:val="24"/>
-          <w:szCs w:val="24"/>
-        </w:rPr>
-        <w:t>"&gt;</w:t>
-      </w:r>
-      <w:proofErr w:type="spellStart"/>
-      <w:r>
-        <w:rPr>
-          <w:rFonts w:ascii="Times New Roman" w:hAnsi="Times New Roman" w:cs="Times New Roman"/>
-          <w:sz w:val="24"/>
-          <w:szCs w:val="24"/>
-        </w:rPr>
-        <w:t>Freepik</w:t>
-      </w:r>
-      <w:proofErr w:type="spellEnd"/>
-      <w:r>
-        <w:rPr>
-          <w:rFonts w:ascii="Times New Roman" w:hAnsi="Times New Roman" w:cs="Times New Roman"/>
-          <w:sz w:val="24"/>
-          <w:szCs w:val="24"/>
-        </w:rPr>
-        <w:t xml:space="preserve">&lt;/a&gt; from &lt;a </w:t>
-      </w:r>
-      <w:proofErr w:type="spellStart"/>
-      <w:r>
-        <w:rPr>
-          <w:rFonts w:ascii="Times New Roman" w:hAnsi="Times New Roman" w:cs="Times New Roman"/>
-          <w:sz w:val="24"/>
-          <w:szCs w:val="24"/>
-        </w:rPr>
-        <w:t>href</w:t>
-      </w:r>
-      <w:proofErr w:type="spellEnd"/>
-      <w:r>
-        <w:rPr>
-          <w:rFonts w:ascii="Times New Roman" w:hAnsi="Times New Roman" w:cs="Times New Roman"/>
-          <w:sz w:val="24"/>
-          <w:szCs w:val="24"/>
-        </w:rPr>
-        <w:t>="https://www.flaticon.com/" title="</w:t>
-      </w:r>
-      <w:proofErr w:type="spellStart"/>
-      <w:r>
-        <w:rPr>
-          <w:rFonts w:ascii="Times New Roman" w:hAnsi="Times New Roman" w:cs="Times New Roman"/>
-          <w:sz w:val="24"/>
-          <w:szCs w:val="24"/>
-        </w:rPr>
-        <w:t>Flaticon</w:t>
-      </w:r>
-      <w:proofErr w:type="spellEnd"/>
-      <w:r>
-        <w:rPr>
-          <w:rFonts w:ascii="Times New Roman" w:hAnsi="Times New Roman" w:cs="Times New Roman"/>
-          <w:sz w:val="24"/>
-          <w:szCs w:val="24"/>
-        </w:rPr>
-        <w:t xml:space="preserve">"&gt; </w:t>
+        <w:t xml:space="preserve">Icons made by &lt;a href="https://www.flaticon.com/authors/freepik" title="Freepik"&gt;Freepik&lt;/a&gt; from &lt;a href="https://www.flaticon.com/" title="Flaticon"&gt; </w:t>
       </w:r>
       <w:hyperlink w:history="1">
         <w:r>
@@ -1689,9 +1571,9 @@
           <w:szCs w:val="24"/>
         </w:rPr>
         <w:drawing>
-          <wp:inline distT="0" distB="0" distL="0" distR="0" wp14:anchorId="37714939" wp14:editId="2AA321FF">
-            <wp:extent cx="5934456" cy="3352800"/>
-            <wp:effectExtent l="0" t="0" r="9525" b="0"/>
+          <wp:inline distT="0" distB="0" distL="0" distR="0" wp14:anchorId="37714939" wp14:editId="568A043C">
+            <wp:extent cx="5934456" cy="3338131"/>
+            <wp:effectExtent l="0" t="0" r="0" b="0"/>
             <wp:docPr id="13" name="Picture 13"/>
             <wp:cNvGraphicFramePr>
               <a:graphicFrameLocks xmlns:a="http://schemas.openxmlformats.org/drawingml/2006/main" noChangeAspect="1"/>
@@ -1706,7 +1588,7 @@
                     </pic:cNvPicPr>
                   </pic:nvPicPr>
                   <pic:blipFill>
-                    <a:blip r:embed="rId8">
+                    <a:blip r:embed="rId8" cstate="print">
                       <a:extLst>
                         <a:ext uri="{28A0092B-C50C-407E-A947-70E740481C1C}">
                           <a14:useLocalDpi xmlns:a14="http://schemas.microsoft.com/office/drawing/2010/main" val="0"/>
@@ -1720,7 +1602,7 @@
                   <pic:spPr bwMode="auto">
                     <a:xfrm>
                       <a:off x="0" y="0"/>
-                      <a:ext cx="5934456" cy="3352800"/>
+                      <a:ext cx="5934456" cy="3338131"/>
                     </a:xfrm>
                     <a:prstGeom prst="rect">
                       <a:avLst/>
@@ -1744,9 +1626,9 @@
           <w:szCs w:val="24"/>
         </w:rPr>
         <w:drawing>
-          <wp:inline distT="0" distB="0" distL="0" distR="0" wp14:anchorId="256831FC" wp14:editId="166D164D">
-            <wp:extent cx="5943600" cy="3320580"/>
-            <wp:effectExtent l="0" t="0" r="0" b="0"/>
+          <wp:inline distT="0" distB="0" distL="0" distR="0" wp14:anchorId="256831FC" wp14:editId="405BC59A">
+            <wp:extent cx="5903253" cy="3320580"/>
+            <wp:effectExtent l="0" t="0" r="2540" b="0"/>
             <wp:docPr id="16" name="Picture 16"/>
             <wp:cNvGraphicFramePr>
               <a:graphicFrameLocks xmlns:a="http://schemas.openxmlformats.org/drawingml/2006/main" noChangeAspect="1"/>
@@ -1761,7 +1643,7 @@
                     </pic:cNvPicPr>
                   </pic:nvPicPr>
                   <pic:blipFill>
-                    <a:blip r:embed="rId9">
+                    <a:blip r:embed="rId9" cstate="print">
                       <a:extLst>
                         <a:ext uri="{28A0092B-C50C-407E-A947-70E740481C1C}">
                           <a14:useLocalDpi xmlns:a14="http://schemas.microsoft.com/office/drawing/2010/main" val="0"/>
@@ -1775,7 +1657,7 @@
                   <pic:spPr bwMode="auto">
                     <a:xfrm>
                       <a:off x="0" y="0"/>
-                      <a:ext cx="5943600" cy="3320580"/>
+                      <a:ext cx="5903253" cy="3320580"/>
                     </a:xfrm>
                     <a:prstGeom prst="rect">
                       <a:avLst/>
@@ -1890,9 +1772,9 @@
           <w:szCs w:val="24"/>
         </w:rPr>
         <w:drawing>
-          <wp:inline distT="0" distB="0" distL="0" distR="0" wp14:anchorId="62FB4C24" wp14:editId="3EA1B9A4">
-            <wp:extent cx="5904008" cy="7919720"/>
-            <wp:effectExtent l="0" t="0" r="1905" b="5080"/>
+          <wp:inline distT="0" distB="0" distL="0" distR="0" wp14:anchorId="62FB4C24" wp14:editId="20DC8252">
+            <wp:extent cx="5904008" cy="7872010"/>
+            <wp:effectExtent l="0" t="0" r="1905" b="0"/>
             <wp:docPr id="3" name="Picture 3"/>
             <wp:cNvGraphicFramePr>
               <a:graphicFrameLocks xmlns:a="http://schemas.openxmlformats.org/drawingml/2006/main" noChangeAspect="1"/>
@@ -1921,7 +1803,7 @@
                   <pic:spPr bwMode="auto">
                     <a:xfrm>
                       <a:off x="0" y="0"/>
-                      <a:ext cx="5904008" cy="7919720"/>
+                      <a:ext cx="5904008" cy="7872010"/>
                     </a:xfrm>
                     <a:prstGeom prst="rect">
                       <a:avLst/>
@@ -2023,9 +1905,9 @@
           <w:szCs w:val="24"/>
         </w:rPr>
         <w:drawing>
-          <wp:inline distT="0" distB="0" distL="0" distR="0" wp14:anchorId="0247B9FB" wp14:editId="1C4AF8E3">
-            <wp:extent cx="5943600" cy="7821777"/>
-            <wp:effectExtent l="0" t="0" r="0" b="8255"/>
+          <wp:inline distT="0" distB="0" distL="0" distR="0" wp14:anchorId="0247B9FB" wp14:editId="236E1F5C">
+            <wp:extent cx="5866332" cy="7821777"/>
+            <wp:effectExtent l="0" t="0" r="1270" b="8255"/>
             <wp:docPr id="4" name="Picture 4"/>
             <wp:cNvGraphicFramePr>
               <a:graphicFrameLocks xmlns:a="http://schemas.openxmlformats.org/drawingml/2006/main" noChangeAspect="1"/>
@@ -2054,7 +1936,7 @@
                   <pic:spPr bwMode="auto">
                     <a:xfrm>
                       <a:off x="0" y="0"/>
-                      <a:ext cx="5943600" cy="7821777"/>
+                      <a:ext cx="5866332" cy="7821777"/>
                     </a:xfrm>
                     <a:prstGeom prst="rect">
                       <a:avLst/>
@@ -2181,9 +2063,9 @@
           <w:szCs w:val="44"/>
         </w:rPr>
         <w:drawing>
-          <wp:inline distT="0" distB="0" distL="0" distR="0" wp14:anchorId="4D7890F7" wp14:editId="0347F6B7">
-            <wp:extent cx="3810000" cy="7833246"/>
-            <wp:effectExtent l="0" t="0" r="0" b="0"/>
+          <wp:inline distT="0" distB="0" distL="0" distR="0" wp14:anchorId="4D7890F7" wp14:editId="42E5521B">
+            <wp:extent cx="3619379" cy="7833246"/>
+            <wp:effectExtent l="0" t="0" r="635" b="0"/>
             <wp:docPr id="11" name="Picture 11"/>
             <wp:cNvGraphicFramePr>
               <a:graphicFrameLocks xmlns:a="http://schemas.openxmlformats.org/drawingml/2006/main" noChangeAspect="1"/>
@@ -2212,7 +2094,7 @@
                   <pic:spPr bwMode="auto">
                     <a:xfrm>
                       <a:off x="0" y="0"/>
-                      <a:ext cx="3810000" cy="7833246"/>
+                      <a:ext cx="3619379" cy="7833246"/>
                     </a:xfrm>
                     <a:prstGeom prst="rect">
                       <a:avLst/>
@@ -2327,9 +2209,9 @@
           <w:szCs w:val="24"/>
         </w:rPr>
         <w:drawing>
-          <wp:inline distT="0" distB="0" distL="0" distR="0" wp14:anchorId="76F8348E" wp14:editId="7E544397">
-            <wp:extent cx="3763707" cy="8229600"/>
-            <wp:effectExtent l="0" t="0" r="8255" b="0"/>
+          <wp:inline distT="0" distB="0" distL="0" distR="0" wp14:anchorId="76F8348E" wp14:editId="5DFEA4BF">
+            <wp:extent cx="3763707" cy="8145607"/>
+            <wp:effectExtent l="0" t="0" r="8255" b="8255"/>
             <wp:docPr id="7" name="Picture 7"/>
             <wp:cNvGraphicFramePr>
               <a:graphicFrameLocks xmlns:a="http://schemas.openxmlformats.org/drawingml/2006/main" noChangeAspect="1"/>
@@ -2358,7 +2240,7 @@
                   <pic:spPr bwMode="auto">
                     <a:xfrm>
                       <a:off x="0" y="0"/>
-                      <a:ext cx="3763707" cy="8229600"/>
+                      <a:ext cx="3763707" cy="8145607"/>
                     </a:xfrm>
                     <a:prstGeom prst="rect">
                       <a:avLst/>

</xml_diff>